<commit_message>
finish parts of analysis
</commit_message>
<xml_diff>
--- a/symbols.docx
+++ b/symbols.docx
@@ -1012,6 +1012,40 @@
           </mc:Fallback>
         </mc:AlternateContent>
       </w:r>
+      <m:oMath>
+        <m:sSup>
+          <m:sSupPr>
+            <m:ctrlPr>
+              <w:rPr>
+                <w:rFonts w:ascii="Latin Modern Math" w:eastAsiaTheme="majorEastAsia" w:hAnsi="Latin Modern Math" w:cstheme="majorBidi"/>
+                <w:i/>
+              </w:rPr>
+            </m:ctrlPr>
+          </m:sSupPr>
+          <m:e>
+            <m:r>
+              <w:rPr>
+                <w:rFonts w:ascii="Latin Modern Math" w:eastAsiaTheme="majorEastAsia" w:hAnsi="Latin Modern Math" w:cstheme="majorBidi"/>
+              </w:rPr>
+              <m:t>R</m:t>
+            </m:r>
+          </m:e>
+          <m:sup>
+            <m:r>
+              <w:rPr>
+                <w:rFonts w:ascii="Latin Modern Math" w:eastAsiaTheme="majorEastAsia" w:hAnsi="Latin Modern Math" w:cstheme="majorBidi"/>
+              </w:rPr>
+              <m:t>2</m:t>
+            </m:r>
+          </m:sup>
+        </m:sSup>
+        <m:r>
+          <w:rPr>
+            <w:rFonts w:ascii="Latin Modern Math" w:eastAsiaTheme="majorEastAsia" w:hAnsi="Latin Modern Math" w:cstheme="majorBidi"/>
+          </w:rPr>
+          <m:t>=0.1126</m:t>
+        </m:r>
+      </m:oMath>
     </w:p>
     <w:sectPr>
       <w:footerReference w:type="default" r:id="rId8"/>

</xml_diff>